<commit_message>
added some remote code-2 in previous commit it was old file added
</commit_message>
<xml_diff>
--- a/Git Commands.docx
+++ b/Git Commands.docx
@@ -1176,292 +1176,413 @@
           <w:rFonts w:ascii="Times New Roman" w:hAnsi="Times New Roman" w:cs="Times New Roman"/>
           <w:sz w:val="24"/>
         </w:rPr>
-        <w:t>To create new branch: git branch “new branch name”</w:t>
-      </w:r>
-    </w:p>
-    <w:p>
-      <w:pPr>
-        <w:pStyle w:val="ListParagraph"/>
-        <w:numPr>
-          <w:ilvl w:val="0"/>
-          <w:numId w:val="1"/>
-        </w:numPr>
-        <w:rPr>
-          <w:rFonts w:ascii="Times New Roman" w:hAnsi="Times New Roman" w:cs="Times New Roman"/>
-          <w:sz w:val="24"/>
-        </w:rPr>
-      </w:pPr>
-      <w:r>
-        <w:rPr>
-          <w:rFonts w:ascii="Times New Roman" w:hAnsi="Times New Roman" w:cs="Times New Roman"/>
-          <w:sz w:val="24"/>
-        </w:rPr>
-        <w:t>To switch to new branch: git checkout branch_name</w:t>
-      </w:r>
-    </w:p>
-    <w:p>
-      <w:pPr>
-        <w:pStyle w:val="ListParagraph"/>
-        <w:numPr>
-          <w:ilvl w:val="0"/>
-          <w:numId w:val="1"/>
-        </w:numPr>
-        <w:rPr>
-          <w:rFonts w:ascii="Times New Roman" w:hAnsi="Times New Roman" w:cs="Times New Roman"/>
-          <w:sz w:val="24"/>
-        </w:rPr>
-      </w:pPr>
-      <w:r>
-        <w:rPr>
-          <w:rFonts w:ascii="Times New Roman" w:hAnsi="Times New Roman" w:cs="Times New Roman"/>
-          <w:sz w:val="24"/>
-        </w:rPr>
-        <w:t>To get file from github: git pull remotename branchname</w:t>
-      </w:r>
-    </w:p>
-    <w:p>
-      <w:pPr>
-        <w:pStyle w:val="ListParagraph"/>
-        <w:numPr>
-          <w:ilvl w:val="0"/>
-          <w:numId w:val="1"/>
-        </w:numPr>
-        <w:rPr>
-          <w:rFonts w:ascii="Times New Roman" w:hAnsi="Times New Roman" w:cs="Times New Roman"/>
-          <w:sz w:val="24"/>
-        </w:rPr>
-      </w:pPr>
-      <w:r>
-        <w:rPr>
-          <w:rFonts w:ascii="Times New Roman" w:hAnsi="Times New Roman" w:cs="Times New Roman"/>
-          <w:sz w:val="24"/>
-        </w:rPr>
-        <w:t>T</w:t>
-      </w:r>
-      <w:r>
-        <w:rPr>
-          <w:rFonts w:ascii="Times New Roman" w:hAnsi="Times New Roman" w:cs="Times New Roman"/>
-          <w:sz w:val="24"/>
-        </w:rPr>
-        <w:t>o compare local git with remote git</w:t>
-      </w:r>
-    </w:p>
-    <w:p>
-      <w:pPr>
-        <w:pStyle w:val="ListParagraph"/>
-        <w:ind w:firstLine="720"/>
-        <w:rPr>
-          <w:rFonts w:ascii="Times New Roman" w:hAnsi="Times New Roman" w:cs="Times New Roman"/>
-          <w:sz w:val="24"/>
-        </w:rPr>
-      </w:pPr>
-      <w:r>
-        <w:rPr>
-          <w:rFonts w:ascii="Times New Roman" w:hAnsi="Times New Roman" w:cs="Times New Roman"/>
-          <w:sz w:val="24"/>
-        </w:rPr>
-        <w:t>#To update your local.</w:t>
-      </w:r>
-    </w:p>
-    <w:p>
-      <w:pPr>
-        <w:pStyle w:val="ListParagraph"/>
-        <w:ind w:firstLine="720"/>
-        <w:rPr>
-          <w:rFonts w:ascii="Times New Roman" w:hAnsi="Times New Roman" w:cs="Times New Roman"/>
-          <w:sz w:val="24"/>
-        </w:rPr>
-      </w:pPr>
-      <w:r>
-        <w:rPr>
-          <w:rFonts w:ascii="Times New Roman" w:hAnsi="Times New Roman" w:cs="Times New Roman"/>
-          <w:sz w:val="24"/>
-        </w:rPr>
-        <w:t>git fetch --all</w:t>
-      </w:r>
-    </w:p>
-    <w:p>
-      <w:pPr>
-        <w:pStyle w:val="ListParagraph"/>
-        <w:rPr>
-          <w:rFonts w:ascii="Times New Roman" w:hAnsi="Times New Roman" w:cs="Times New Roman"/>
-          <w:sz w:val="24"/>
-        </w:rPr>
-      </w:pPr>
-      <w:r>
-        <w:rPr>
-          <w:rFonts w:ascii="Times New Roman" w:hAnsi="Times New Roman" w:cs="Times New Roman"/>
-          <w:sz w:val="24"/>
-        </w:rPr>
-        <w:t>this will fetch everything from the remote, so when you check difference, it will compare the difference with the remote branch.</w:t>
-      </w:r>
-    </w:p>
-    <w:p>
-      <w:pPr>
-        <w:pStyle w:val="ListParagraph"/>
-        <w:ind w:firstLine="720"/>
-        <w:rPr>
-          <w:rFonts w:ascii="Times New Roman" w:hAnsi="Times New Roman" w:cs="Times New Roman"/>
-          <w:sz w:val="24"/>
-        </w:rPr>
-      </w:pPr>
-      <w:r>
-        <w:rPr>
-          <w:rFonts w:ascii="Times New Roman" w:hAnsi="Times New Roman" w:cs="Times New Roman"/>
-          <w:sz w:val="24"/>
-        </w:rPr>
-        <w:t>#to list all branches</w:t>
-      </w:r>
-    </w:p>
-    <w:p>
-      <w:pPr>
-        <w:pStyle w:val="ListParagraph"/>
-        <w:ind w:firstLine="720"/>
-        <w:rPr>
-          <w:rFonts w:ascii="Times New Roman" w:hAnsi="Times New Roman" w:cs="Times New Roman"/>
-          <w:sz w:val="24"/>
-        </w:rPr>
-      </w:pPr>
-      <w:r>
-        <w:rPr>
-          <w:rFonts w:ascii="Times New Roman" w:hAnsi="Times New Roman" w:cs="Times New Roman"/>
-          <w:sz w:val="24"/>
-        </w:rPr>
-        <w:t>git branch -a</w:t>
-      </w:r>
-    </w:p>
-    <w:p>
-      <w:pPr>
-        <w:pStyle w:val="ListParagraph"/>
-        <w:rPr>
-          <w:rFonts w:ascii="Times New Roman" w:hAnsi="Times New Roman" w:cs="Times New Roman"/>
-          <w:sz w:val="24"/>
-        </w:rPr>
-      </w:pPr>
-      <w:r>
-        <w:rPr>
-          <w:rFonts w:ascii="Times New Roman" w:hAnsi="Times New Roman" w:cs="Times New Roman"/>
-          <w:sz w:val="24"/>
-        </w:rPr>
-        <w:t>the above command will display all the branches.</w:t>
-      </w:r>
-    </w:p>
-    <w:p>
-      <w:pPr>
-        <w:pStyle w:val="ListParagraph"/>
-        <w:rPr>
-          <w:rFonts w:ascii="Times New Roman" w:hAnsi="Times New Roman" w:cs="Times New Roman"/>
-          <w:sz w:val="24"/>
-        </w:rPr>
-      </w:pPr>
-      <w:r>
-        <w:rPr>
-          <w:rFonts w:ascii="Times New Roman" w:hAnsi="Times New Roman" w:cs="Times New Roman"/>
-          <w:sz w:val="24"/>
-        </w:rPr>
-        <w:t>#to go to the branch you want to check difference</w:t>
-      </w:r>
-    </w:p>
-    <w:p>
-      <w:pPr>
-        <w:pStyle w:val="ListParagraph"/>
-        <w:ind w:firstLine="720"/>
-        <w:rPr>
-          <w:rFonts w:ascii="Times New Roman" w:hAnsi="Times New Roman" w:cs="Times New Roman"/>
-          <w:sz w:val="24"/>
-        </w:rPr>
-      </w:pPr>
-      <w:r>
-        <w:rPr>
-          <w:rFonts w:ascii="Times New Roman" w:hAnsi="Times New Roman" w:cs="Times New Roman"/>
-          <w:sz w:val="24"/>
-        </w:rPr>
-        <w:t>git checkout &lt;branch_name&gt;</w:t>
-      </w:r>
-    </w:p>
-    <w:p>
-      <w:pPr>
-        <w:pStyle w:val="ListParagraph"/>
-        <w:rPr>
-          <w:rFonts w:ascii="Times New Roman" w:hAnsi="Times New Roman" w:cs="Times New Roman"/>
-          <w:sz w:val="24"/>
-        </w:rPr>
-      </w:pPr>
-      <w:r>
-        <w:rPr>
-          <w:rFonts w:ascii="Times New Roman" w:hAnsi="Times New Roman" w:cs="Times New Roman"/>
-          <w:sz w:val="24"/>
-        </w:rPr>
-        <w:t>Now, you can check difference as follows.</w:t>
-      </w:r>
-    </w:p>
-    <w:p>
-      <w:pPr>
-        <w:pStyle w:val="ListParagraph"/>
-        <w:rPr>
-          <w:rFonts w:ascii="Times New Roman" w:hAnsi="Times New Roman" w:cs="Times New Roman"/>
-          <w:sz w:val="24"/>
-        </w:rPr>
-      </w:pPr>
-      <w:r>
-        <w:rPr>
-          <w:rFonts w:ascii="Times New Roman" w:hAnsi="Times New Roman" w:cs="Times New Roman"/>
-          <w:sz w:val="24"/>
-        </w:rPr>
-        <w:lastRenderedPageBreak/>
-        <w:t>git diff origin/&lt;branch_name&gt;</w:t>
-      </w:r>
-    </w:p>
-    <w:p>
-      <w:pPr>
-        <w:pStyle w:val="ListParagraph"/>
-        <w:rPr>
-          <w:rFonts w:ascii="Times New Roman" w:hAnsi="Times New Roman" w:cs="Times New Roman"/>
-          <w:sz w:val="24"/>
-        </w:rPr>
-      </w:pPr>
-      <w:r>
-        <w:rPr>
-          <w:rFonts w:ascii="Times New Roman" w:hAnsi="Times New Roman" w:cs="Times New Roman"/>
-          <w:sz w:val="24"/>
-        </w:rPr>
-        <w:t>this will compare your local branch with the remote branch</w:t>
-      </w:r>
-    </w:p>
-    <w:p>
-      <w:pPr>
-        <w:pStyle w:val="ListParagraph"/>
-        <w:numPr>
-          <w:ilvl w:val="0"/>
-          <w:numId w:val="1"/>
-        </w:numPr>
-        <w:rPr>
-          <w:rFonts w:ascii="Times New Roman" w:hAnsi="Times New Roman" w:cs="Times New Roman"/>
-          <w:sz w:val="24"/>
-        </w:rPr>
-      </w:pPr>
-      <w:r>
-        <w:rPr>
-          <w:rFonts w:ascii="Times New Roman" w:hAnsi="Times New Roman" w:cs="Times New Roman"/>
-          <w:sz w:val="24"/>
-        </w:rPr>
-        <w:t>To merge two diff branches (from one branch): git merge master/(other branch name)</w:t>
-      </w:r>
-    </w:p>
-    <w:p>
-      <w:pPr>
-        <w:pStyle w:val="ListParagraph"/>
-        <w:numPr>
-          <w:ilvl w:val="0"/>
-          <w:numId w:val="1"/>
-        </w:numPr>
-        <w:rPr>
-          <w:rFonts w:ascii="Times New Roman" w:hAnsi="Times New Roman" w:cs="Times New Roman"/>
-          <w:sz w:val="24"/>
-        </w:rPr>
-      </w:pPr>
+        <w:t>To create a new remote address: git remote add name “github addess”</w:t>
+      </w:r>
+    </w:p>
+    <w:p>
+      <w:pPr>
+        <w:pStyle w:val="ListParagraph"/>
+        <w:numPr>
+          <w:ilvl w:val="0"/>
+          <w:numId w:val="1"/>
+        </w:numPr>
+        <w:rPr>
+          <w:rFonts w:ascii="Times New Roman" w:hAnsi="Times New Roman" w:cs="Times New Roman"/>
+          <w:sz w:val="24"/>
+        </w:rPr>
+      </w:pPr>
+      <w:r>
+        <w:rPr>
+          <w:rFonts w:ascii="Times New Roman" w:hAnsi="Times New Roman" w:cs="Times New Roman"/>
+          <w:sz w:val="24"/>
+        </w:rPr>
+        <w:t>To view no of remote name: git remote</w:t>
+      </w:r>
+    </w:p>
+    <w:p>
+      <w:pPr>
+        <w:pStyle w:val="ListParagraph"/>
+        <w:numPr>
+          <w:ilvl w:val="0"/>
+          <w:numId w:val="1"/>
+        </w:numPr>
+        <w:rPr>
+          <w:rFonts w:ascii="Times New Roman" w:hAnsi="Times New Roman" w:cs="Times New Roman"/>
+          <w:sz w:val="24"/>
+        </w:rPr>
+      </w:pPr>
+      <w:r>
+        <w:rPr>
+          <w:rFonts w:ascii="Times New Roman" w:hAnsi="Times New Roman" w:cs="Times New Roman"/>
+          <w:sz w:val="24"/>
+        </w:rPr>
+        <w:t>To view the url of the git remote: git remote get-url remotename</w:t>
+      </w:r>
+    </w:p>
+    <w:p>
+      <w:pPr>
+        <w:pStyle w:val="ListParagraph"/>
+        <w:numPr>
+          <w:ilvl w:val="0"/>
+          <w:numId w:val="1"/>
+        </w:numPr>
+        <w:rPr>
+          <w:rFonts w:ascii="Times New Roman" w:hAnsi="Times New Roman" w:cs="Times New Roman"/>
+          <w:sz w:val="24"/>
+        </w:rPr>
+      </w:pPr>
+      <w:r>
+        <w:rPr>
+          <w:rFonts w:ascii="Times New Roman" w:hAnsi="Times New Roman" w:cs="Times New Roman"/>
+          <w:sz w:val="24"/>
+        </w:rPr>
+        <w:t xml:space="preserve">To set new url of remote:git remote set-url remotename </w:t>
+      </w:r>
+      <w:r>
+        <w:rPr>
+          <w:rFonts w:ascii="Times New Roman" w:hAnsi="Times New Roman" w:cs="Times New Roman"/>
+          <w:sz w:val="24"/>
+        </w:rPr>
+        <w:t>“</w:t>
+      </w:r>
+      <w:r>
+        <w:rPr>
+          <w:rFonts w:ascii="Times New Roman" w:hAnsi="Times New Roman" w:cs="Times New Roman"/>
+          <w:sz w:val="24"/>
+        </w:rPr>
+        <w:t>newurl</w:t>
+      </w:r>
+      <w:r>
+        <w:rPr>
+          <w:rFonts w:ascii="Times New Roman" w:hAnsi="Times New Roman" w:cs="Times New Roman"/>
+          <w:sz w:val="24"/>
+        </w:rPr>
+        <w:t>”</w:t>
+      </w:r>
       <w:bookmarkStart w:id="0" w:name="_GoBack"/>
       <w:bookmarkEnd w:id="0"/>
+    </w:p>
+    <w:p>
+      <w:pPr>
+        <w:pStyle w:val="ListParagraph"/>
+        <w:numPr>
+          <w:ilvl w:val="0"/>
+          <w:numId w:val="1"/>
+        </w:numPr>
+        <w:rPr>
+          <w:rFonts w:ascii="Times New Roman" w:hAnsi="Times New Roman" w:cs="Times New Roman"/>
+          <w:sz w:val="24"/>
+        </w:rPr>
+      </w:pPr>
+      <w:r>
+        <w:rPr>
+          <w:rFonts w:ascii="Times New Roman" w:hAnsi="Times New Roman" w:cs="Times New Roman"/>
+          <w:sz w:val="24"/>
+        </w:rPr>
+        <w:t>To push the project to github website: git push remotename master/(branchname)</w:t>
+      </w:r>
+    </w:p>
+    <w:p>
+      <w:pPr>
+        <w:pStyle w:val="ListParagraph"/>
+        <w:numPr>
+          <w:ilvl w:val="0"/>
+          <w:numId w:val="1"/>
+        </w:numPr>
+        <w:rPr>
+          <w:rFonts w:ascii="Times New Roman" w:hAnsi="Times New Roman" w:cs="Times New Roman"/>
+          <w:sz w:val="24"/>
+        </w:rPr>
+      </w:pPr>
+      <w:r>
+        <w:rPr>
+          <w:rFonts w:ascii="Times New Roman" w:hAnsi="Times New Roman" w:cs="Times New Roman"/>
+          <w:sz w:val="24"/>
+        </w:rPr>
+        <w:t>To create new branch: git branch “new branch name”</w:t>
+      </w:r>
+    </w:p>
+    <w:p>
+      <w:pPr>
+        <w:pStyle w:val="ListParagraph"/>
+        <w:numPr>
+          <w:ilvl w:val="0"/>
+          <w:numId w:val="1"/>
+        </w:numPr>
+        <w:rPr>
+          <w:rFonts w:ascii="Times New Roman" w:hAnsi="Times New Roman" w:cs="Times New Roman"/>
+          <w:sz w:val="24"/>
+        </w:rPr>
+      </w:pPr>
+      <w:r>
+        <w:rPr>
+          <w:rFonts w:ascii="Times New Roman" w:hAnsi="Times New Roman" w:cs="Times New Roman"/>
+          <w:sz w:val="24"/>
+        </w:rPr>
+        <w:t>To switch to new branch: git checkout branch_name</w:t>
+      </w:r>
+    </w:p>
+    <w:p>
+      <w:pPr>
+        <w:pStyle w:val="ListParagraph"/>
+        <w:numPr>
+          <w:ilvl w:val="0"/>
+          <w:numId w:val="1"/>
+        </w:numPr>
+        <w:rPr>
+          <w:rFonts w:ascii="Times New Roman" w:hAnsi="Times New Roman" w:cs="Times New Roman"/>
+          <w:sz w:val="24"/>
+        </w:rPr>
+      </w:pPr>
+      <w:r>
+        <w:rPr>
+          <w:rFonts w:ascii="Times New Roman" w:hAnsi="Times New Roman" w:cs="Times New Roman"/>
+          <w:sz w:val="24"/>
+        </w:rPr>
+        <w:t>To get file from github: git pull remotename branchname</w:t>
+      </w:r>
+    </w:p>
+    <w:p>
+      <w:pPr>
+        <w:pStyle w:val="ListParagraph"/>
+        <w:numPr>
+          <w:ilvl w:val="0"/>
+          <w:numId w:val="1"/>
+        </w:numPr>
+        <w:rPr>
+          <w:rFonts w:ascii="Times New Roman" w:hAnsi="Times New Roman" w:cs="Times New Roman"/>
+          <w:sz w:val="24"/>
+        </w:rPr>
+      </w:pPr>
+      <w:r>
+        <w:rPr>
+          <w:rFonts w:ascii="Times New Roman" w:hAnsi="Times New Roman" w:cs="Times New Roman"/>
+          <w:sz w:val="24"/>
+        </w:rPr>
+        <w:t>T</w:t>
+      </w:r>
+      <w:r>
+        <w:rPr>
+          <w:rFonts w:ascii="Times New Roman" w:hAnsi="Times New Roman" w:cs="Times New Roman"/>
+          <w:sz w:val="24"/>
+        </w:rPr>
+        <w:t>o compare local git with remote git</w:t>
+      </w:r>
+    </w:p>
+    <w:p>
+      <w:pPr>
+        <w:pStyle w:val="ListParagraph"/>
+        <w:ind w:firstLine="720"/>
+        <w:rPr>
+          <w:rFonts w:ascii="Times New Roman" w:hAnsi="Times New Roman" w:cs="Times New Roman"/>
+          <w:sz w:val="24"/>
+        </w:rPr>
+      </w:pPr>
+      <w:r>
+        <w:rPr>
+          <w:rFonts w:ascii="Times New Roman" w:hAnsi="Times New Roman" w:cs="Times New Roman"/>
+          <w:sz w:val="24"/>
+        </w:rPr>
+        <w:t>#To update your local.</w:t>
+      </w:r>
+    </w:p>
+    <w:p>
+      <w:pPr>
+        <w:pStyle w:val="ListParagraph"/>
+        <w:ind w:firstLine="720"/>
+        <w:rPr>
+          <w:rFonts w:ascii="Times New Roman" w:hAnsi="Times New Roman" w:cs="Times New Roman"/>
+          <w:sz w:val="24"/>
+        </w:rPr>
+      </w:pPr>
+      <w:r>
+        <w:rPr>
+          <w:rFonts w:ascii="Times New Roman" w:hAnsi="Times New Roman" w:cs="Times New Roman"/>
+          <w:sz w:val="24"/>
+        </w:rPr>
+        <w:t>git fetch --all</w:t>
+      </w:r>
+    </w:p>
+    <w:p>
+      <w:pPr>
+        <w:pStyle w:val="ListParagraph"/>
+        <w:rPr>
+          <w:rFonts w:ascii="Times New Roman" w:hAnsi="Times New Roman" w:cs="Times New Roman"/>
+          <w:sz w:val="24"/>
+        </w:rPr>
+      </w:pPr>
+      <w:r>
+        <w:rPr>
+          <w:rFonts w:ascii="Times New Roman" w:hAnsi="Times New Roman" w:cs="Times New Roman"/>
+          <w:sz w:val="24"/>
+        </w:rPr>
+        <w:t>this will fetch everything from the remote, so when you check difference, it will compare the difference with the remote branch.</w:t>
+      </w:r>
+    </w:p>
+    <w:p>
+      <w:pPr>
+        <w:pStyle w:val="ListParagraph"/>
+        <w:ind w:firstLine="720"/>
+        <w:rPr>
+          <w:rFonts w:ascii="Times New Roman" w:hAnsi="Times New Roman" w:cs="Times New Roman"/>
+          <w:sz w:val="24"/>
+        </w:rPr>
+      </w:pPr>
+      <w:r>
+        <w:rPr>
+          <w:rFonts w:ascii="Times New Roman" w:hAnsi="Times New Roman" w:cs="Times New Roman"/>
+          <w:sz w:val="24"/>
+        </w:rPr>
+        <w:t>#to list all branches</w:t>
+      </w:r>
+    </w:p>
+    <w:p>
+      <w:pPr>
+        <w:pStyle w:val="ListParagraph"/>
+        <w:ind w:firstLine="720"/>
+        <w:rPr>
+          <w:rFonts w:ascii="Times New Roman" w:hAnsi="Times New Roman" w:cs="Times New Roman"/>
+          <w:sz w:val="24"/>
+        </w:rPr>
+      </w:pPr>
+      <w:r>
+        <w:rPr>
+          <w:rFonts w:ascii="Times New Roman" w:hAnsi="Times New Roman" w:cs="Times New Roman"/>
+          <w:sz w:val="24"/>
+        </w:rPr>
+        <w:lastRenderedPageBreak/>
+        <w:t>git branch -a</w:t>
+      </w:r>
+    </w:p>
+    <w:p>
+      <w:pPr>
+        <w:pStyle w:val="ListParagraph"/>
+        <w:rPr>
+          <w:rFonts w:ascii="Times New Roman" w:hAnsi="Times New Roman" w:cs="Times New Roman"/>
+          <w:sz w:val="24"/>
+        </w:rPr>
+      </w:pPr>
+      <w:r>
+        <w:rPr>
+          <w:rFonts w:ascii="Times New Roman" w:hAnsi="Times New Roman" w:cs="Times New Roman"/>
+          <w:sz w:val="24"/>
+        </w:rPr>
+        <w:t>the above command will display all the branches.</w:t>
+      </w:r>
+    </w:p>
+    <w:p>
+      <w:pPr>
+        <w:pStyle w:val="ListParagraph"/>
+        <w:rPr>
+          <w:rFonts w:ascii="Times New Roman" w:hAnsi="Times New Roman" w:cs="Times New Roman"/>
+          <w:sz w:val="24"/>
+        </w:rPr>
+      </w:pPr>
+      <w:r>
+        <w:rPr>
+          <w:rFonts w:ascii="Times New Roman" w:hAnsi="Times New Roman" w:cs="Times New Roman"/>
+          <w:sz w:val="24"/>
+        </w:rPr>
+        <w:t>#to go to the branch you want to check difference</w:t>
+      </w:r>
+    </w:p>
+    <w:p>
+      <w:pPr>
+        <w:pStyle w:val="ListParagraph"/>
+        <w:ind w:firstLine="720"/>
+        <w:rPr>
+          <w:rFonts w:ascii="Times New Roman" w:hAnsi="Times New Roman" w:cs="Times New Roman"/>
+          <w:sz w:val="24"/>
+        </w:rPr>
+      </w:pPr>
+      <w:r>
+        <w:rPr>
+          <w:rFonts w:ascii="Times New Roman" w:hAnsi="Times New Roman" w:cs="Times New Roman"/>
+          <w:sz w:val="24"/>
+        </w:rPr>
+        <w:t>git checkout &lt;branch_name&gt;</w:t>
+      </w:r>
+    </w:p>
+    <w:p>
+      <w:pPr>
+        <w:pStyle w:val="ListParagraph"/>
+        <w:rPr>
+          <w:rFonts w:ascii="Times New Roman" w:hAnsi="Times New Roman" w:cs="Times New Roman"/>
+          <w:sz w:val="24"/>
+        </w:rPr>
+      </w:pPr>
+      <w:r>
+        <w:rPr>
+          <w:rFonts w:ascii="Times New Roman" w:hAnsi="Times New Roman" w:cs="Times New Roman"/>
+          <w:sz w:val="24"/>
+        </w:rPr>
+        <w:t>Now, you can check difference as follows.</w:t>
+      </w:r>
+    </w:p>
+    <w:p>
+      <w:pPr>
+        <w:pStyle w:val="ListParagraph"/>
+        <w:rPr>
+          <w:rFonts w:ascii="Times New Roman" w:hAnsi="Times New Roman" w:cs="Times New Roman"/>
+          <w:sz w:val="24"/>
+        </w:rPr>
+      </w:pPr>
+      <w:r>
+        <w:rPr>
+          <w:rFonts w:ascii="Times New Roman" w:hAnsi="Times New Roman" w:cs="Times New Roman"/>
+          <w:sz w:val="24"/>
+        </w:rPr>
+        <w:t>git diff origin/&lt;branch_name&gt;</w:t>
+      </w:r>
+    </w:p>
+    <w:p>
+      <w:pPr>
+        <w:pStyle w:val="ListParagraph"/>
+        <w:rPr>
+          <w:rFonts w:ascii="Times New Roman" w:hAnsi="Times New Roman" w:cs="Times New Roman"/>
+          <w:sz w:val="24"/>
+        </w:rPr>
+      </w:pPr>
+      <w:r>
+        <w:rPr>
+          <w:rFonts w:ascii="Times New Roman" w:hAnsi="Times New Roman" w:cs="Times New Roman"/>
+          <w:sz w:val="24"/>
+        </w:rPr>
+        <w:t>this will compare your local branch with the remote branch</w:t>
+      </w:r>
+    </w:p>
+    <w:p>
+      <w:pPr>
+        <w:pStyle w:val="ListParagraph"/>
+        <w:numPr>
+          <w:ilvl w:val="0"/>
+          <w:numId w:val="1"/>
+        </w:numPr>
+        <w:rPr>
+          <w:rFonts w:ascii="Times New Roman" w:hAnsi="Times New Roman" w:cs="Times New Roman"/>
+          <w:sz w:val="24"/>
+        </w:rPr>
+      </w:pPr>
+      <w:r>
+        <w:rPr>
+          <w:rFonts w:ascii="Times New Roman" w:hAnsi="Times New Roman" w:cs="Times New Roman"/>
+          <w:sz w:val="24"/>
+        </w:rPr>
+        <w:t>To merge two diff branches (from one branch): git merge master/(other branch name)</w:t>
+      </w:r>
+    </w:p>
+    <w:p>
+      <w:pPr>
+        <w:pStyle w:val="ListParagraph"/>
+        <w:numPr>
+          <w:ilvl w:val="0"/>
+          <w:numId w:val="1"/>
+        </w:numPr>
+        <w:rPr>
+          <w:rFonts w:ascii="Times New Roman" w:hAnsi="Times New Roman" w:cs="Times New Roman"/>
+          <w:sz w:val="24"/>
+        </w:rPr>
+      </w:pPr>
     </w:p>
     <w:sectPr>
       <w:pgSz w:w="12240" w:h="15840"/>

</xml_diff>